<commit_message>
Use Case Description ตรวจ
</commit_message>
<xml_diff>
--- a/แผนภาพ/แผนภาพ Use case Description/มอดูล รถ/V9.9.9 [2021-07-14] ตรวจ V1.2.1.docx
+++ b/แผนภาพ/แผนภาพ Use case Description/มอดูล รถ/V9.9.9 [2021-07-14] ตรวจ V1.2.1.docx
@@ -1,6 +1,6 @@
 
 <file path=word/document.xml><?xml version="1.0" encoding="utf-8"?>
-<w:document xmlns:wpc="http://schemas.microsoft.com/office/word/2010/wordprocessingCanvas" xmlns:cx="http://schemas.microsoft.com/office/drawing/2014/chartex" xmlns:cx1="http://schemas.microsoft.com/office/drawing/2015/9/8/chartex" xmlns:cx2="http://schemas.microsoft.com/office/drawing/2015/10/21/chartex" xmlns:cx3="http://schemas.microsoft.com/office/drawing/2016/5/9/chartex" xmlns:cx4="http://schemas.microsoft.com/office/drawing/2016/5/10/chartex" xmlns:cx5="http://schemas.microsoft.com/office/drawing/2016/5/11/chartex" xmlns:cx6="http://schemas.microsoft.com/office/drawing/2016/5/12/chartex" xmlns:cx7="http://schemas.microsoft.com/office/drawing/2016/5/13/chartex" xmlns:cx8="http://schemas.microsoft.com/office/drawing/2016/5/14/chartex" xmlns:mc="http://schemas.openxmlformats.org/markup-compatibility/2006" xmlns:aink="http://schemas.microsoft.com/office/drawing/2016/ink" xmlns:am3d="http://schemas.microsoft.com/office/drawing/2017/model3d" xmlns:o="urn:schemas-microsoft-com:office:office" xmlns:r="http://schemas.openxmlformats.org/officeDocument/2006/relationships" xmlns:m="http://schemas.openxmlformats.org/officeDocument/2006/math" xmlns:v="urn:schemas-microsoft-com:vml" xmlns:wp14="http://schemas.microsoft.com/office/word/2010/wordprocessingDrawing" xmlns:wp="http://schemas.openxmlformats.org/drawingml/2006/wordprocessingDrawing" xmlns:w10="urn:schemas-microsoft-com:office:word" xmlns:w="http://schemas.openxmlformats.org/wordprocessingml/2006/main" xmlns:w14="http://schemas.microsoft.com/office/word/2010/wordml" xmlns:w15="http://schemas.microsoft.com/office/word/2012/wordml" xmlns:w16cex="http://schemas.microsoft.com/office/word/2018/wordml/cex" xmlns:w16cid="http://schemas.microsoft.com/office/word/2016/wordml/cid" xmlns:w16="http://schemas.microsoft.com/office/word/2018/wordml" xmlns:w16se="http://schemas.microsoft.com/office/word/2015/wordml/symex" xmlns:wpg="http://schemas.microsoft.com/office/word/2010/wordprocessingGroup" xmlns:wpi="http://schemas.microsoft.com/office/word/2010/wordprocessingInk" xmlns:wne="http://schemas.microsoft.com/office/word/2006/wordml" xmlns:wps="http://schemas.microsoft.com/office/word/2010/wordprocessingShape" mc:Ignorable="w14 w15 w16se w16cid w16 w16cex wp14">
+<w:document xmlns:wpc="http://schemas.microsoft.com/office/word/2010/wordprocessingCanvas" xmlns:cx="http://schemas.microsoft.com/office/drawing/2014/chartex" xmlns:cx1="http://schemas.microsoft.com/office/drawing/2015/9/8/chartex" xmlns:cx2="http://schemas.microsoft.com/office/drawing/2015/10/21/chartex" xmlns:cx3="http://schemas.microsoft.com/office/drawing/2016/5/9/chartex" xmlns:cx4="http://schemas.microsoft.com/office/drawing/2016/5/10/chartex" xmlns:cx5="http://schemas.microsoft.com/office/drawing/2016/5/11/chartex" xmlns:cx6="http://schemas.microsoft.com/office/drawing/2016/5/12/chartex" xmlns:cx7="http://schemas.microsoft.com/office/drawing/2016/5/13/chartex" xmlns:cx8="http://schemas.microsoft.com/office/drawing/2016/5/14/chartex" xmlns:mc="http://schemas.openxmlformats.org/markup-compatibility/2006" xmlns:aink="http://schemas.microsoft.com/office/drawing/2016/ink" xmlns:am3d="http://schemas.microsoft.com/office/drawing/2017/model3d" xmlns:o="urn:schemas-microsoft-com:office:office" xmlns:r="http://schemas.openxmlformats.org/officeDocument/2006/relationships" xmlns:m="http://schemas.openxmlformats.org/officeDocument/2006/math" xmlns:v="urn:schemas-microsoft-com:vml" xmlns:wp14="http://schemas.microsoft.com/office/word/2010/wordprocessingDrawing" xmlns:wp="http://schemas.openxmlformats.org/drawingml/2006/wordprocessingDrawing" xmlns:w10="urn:schemas-microsoft-com:office:word" xmlns:w="http://schemas.openxmlformats.org/wordprocessingml/2006/main" xmlns:w14="http://schemas.microsoft.com/office/word/2010/wordml" xmlns:w15="http://schemas.microsoft.com/office/word/2012/wordml" xmlns:w16cex="http://schemas.microsoft.com/office/word/2018/wordml/cex" xmlns:w16cid="http://schemas.microsoft.com/office/word/2016/wordml/cid" xmlns:w16="http://schemas.microsoft.com/office/word/2018/wordml" xmlns:w16sdtdh="http://schemas.microsoft.com/office/word/2020/wordml/sdtdatahash" xmlns:w16se="http://schemas.microsoft.com/office/word/2015/wordml/symex" xmlns:wpg="http://schemas.microsoft.com/office/word/2010/wordprocessingGroup" xmlns:wpi="http://schemas.microsoft.com/office/word/2010/wordprocessingInk" xmlns:wne="http://schemas.microsoft.com/office/word/2006/wordml" xmlns:wps="http://schemas.microsoft.com/office/word/2010/wordprocessingShape" mc:Ignorable="w14 w15 w16se w16cid w16 w16cex w16sdtdh wp14">
   <w:body>
     <w:p>
       <w:pPr>
@@ -1850,10 +1850,14 @@
       <w:pPr>
         <w:spacing w:after="160" w:line="259" w:lineRule="auto"/>
         <w:ind w:firstLine="0"/>
+        <w:rPr>
+          <w:color w:val="70AD47" w:themeColor="accent6"/>
+        </w:rPr>
       </w:pPr>
       <w:r>
         <w:rPr>
-          <w:color w:val="FF0000"/>
+          <w:noProof/>
+          <w:color w:val="70AD47" w:themeColor="accent6"/>
         </w:rPr>
         <w:drawing>
           <wp:anchor distT="0" distB="0" distL="114300" distR="114300" simplePos="0" relativeHeight="251658240" behindDoc="0" locked="0" layoutInCell="1" allowOverlap="1" wp14:anchorId="5B18D4B6" wp14:editId="3F9D9EFA">
@@ -1913,14 +1917,14 @@
       </w:r>
       <w:r>
         <w:rPr>
-          <w:color w:val="FF0000"/>
+          <w:color w:val="70AD47" w:themeColor="accent6"/>
         </w:rPr>
         <w:t xml:space="preserve">*** </w:t>
       </w:r>
       <w:r>
         <w:rPr>
           <w:rFonts w:hint="cs"/>
-          <w:color w:val="FF0000"/>
+          <w:color w:val="70AD47" w:themeColor="accent6"/>
           <w:cs/>
         </w:rPr>
         <w:t>เพิ่มรายละเอียดข้อมูลที่ต้องกรอก</w:t>
@@ -1931,38 +1935,41 @@
         <w:spacing w:after="160" w:line="259" w:lineRule="auto"/>
         <w:ind w:firstLine="0"/>
         <w:rPr>
-          <w:color w:val="FF0000"/>
+          <w:color w:val="70AD47" w:themeColor="accent6"/>
         </w:rPr>
       </w:pPr>
       <w:r>
         <w:rPr>
           <w:rFonts w:hint="cs"/>
-          <w:color w:val="FF0000"/>
+          <w:color w:val="70AD47" w:themeColor="accent6"/>
           <w:cs/>
         </w:rPr>
         <w:t>ในคำอธิบาย</w:t>
       </w:r>
       <w:r>
+        <w:rPr>
+          <w:color w:val="70AD47" w:themeColor="accent6"/>
+        </w:rPr>
         <w:t xml:space="preserve"> </w:t>
       </w:r>
       <w:r>
         <w:rPr>
           <w:rFonts w:hint="cs"/>
-          <w:color w:val="FF0000"/>
+          <w:color w:val="70AD47" w:themeColor="accent6"/>
           <w:cs/>
         </w:rPr>
         <w:t>ตย</w:t>
       </w:r>
       <w:r>
         <w:rPr>
-          <w:color w:val="FF0000"/>
+          <w:color w:val="70AD47" w:themeColor="accent6"/>
         </w:rPr>
         <w:t xml:space="preserve">. </w:t>
       </w:r>
       <w:r>
         <w:rPr>
           <w:rFonts w:hint="cs"/>
-          <w:color w:val="FF0000"/>
+          <w:color w:val="70AD47" w:themeColor="accent6"/>
           <w:cs/>
         </w:rPr>
         <w:t xml:space="preserve">ใน </w:t>
@@ -1970,14 +1977,14 @@
       <w:proofErr w:type="spellStart"/>
       <w:r>
         <w:rPr>
-          <w:color w:val="FF0000"/>
+          <w:color w:val="70AD47" w:themeColor="accent6"/>
         </w:rPr>
         <w:t>Uc</w:t>
       </w:r>
       <w:proofErr w:type="spellEnd"/>
       <w:r>
         <w:rPr>
-          <w:color w:val="FF0000"/>
+          <w:color w:val="70AD47" w:themeColor="accent6"/>
         </w:rPr>
         <w:t xml:space="preserve">. 6.3 </w:t>
       </w:r>
@@ -1986,16 +1993,22 @@
       <w:pPr>
         <w:spacing w:after="160" w:line="259" w:lineRule="auto"/>
         <w:ind w:firstLine="0"/>
+        <w:rPr>
+          <w:color w:val="70AD47" w:themeColor="accent6"/>
+        </w:rPr>
       </w:pPr>
       <w:r>
         <w:rPr>
           <w:rFonts w:hint="cs"/>
-          <w:color w:val="FF0000"/>
+          <w:color w:val="70AD47" w:themeColor="accent6"/>
           <w:cs/>
         </w:rPr>
         <w:t>หน้าถัดไป</w:t>
       </w:r>
       <w:r>
+        <w:rPr>
+          <w:color w:val="70AD47" w:themeColor="accent6"/>
+        </w:rPr>
         <w:br w:type="page"/>
       </w:r>
     </w:p>
@@ -4535,7 +4548,7 @@
 </file>
 
 <file path=word/numbering.xml><?xml version="1.0" encoding="utf-8"?>
-<w:numbering xmlns:wpc="http://schemas.microsoft.com/office/word/2010/wordprocessingCanvas" xmlns:cx="http://schemas.microsoft.com/office/drawing/2014/chartex" xmlns:cx1="http://schemas.microsoft.com/office/drawing/2015/9/8/chartex" xmlns:cx2="http://schemas.microsoft.com/office/drawing/2015/10/21/chartex" xmlns:cx3="http://schemas.microsoft.com/office/drawing/2016/5/9/chartex" xmlns:cx4="http://schemas.microsoft.com/office/drawing/2016/5/10/chartex" xmlns:cx5="http://schemas.microsoft.com/office/drawing/2016/5/11/chartex" xmlns:cx6="http://schemas.microsoft.com/office/drawing/2016/5/12/chartex" xmlns:cx7="http://schemas.microsoft.com/office/drawing/2016/5/13/chartex" xmlns:cx8="http://schemas.microsoft.com/office/drawing/2016/5/14/chartex" xmlns:mc="http://schemas.openxmlformats.org/markup-compatibility/2006" xmlns:aink="http://schemas.microsoft.com/office/drawing/2016/ink" xmlns:am3d="http://schemas.microsoft.com/office/drawing/2017/model3d" xmlns:o="urn:schemas-microsoft-com:office:office" xmlns:r="http://schemas.openxmlformats.org/officeDocument/2006/relationships" xmlns:m="http://schemas.openxmlformats.org/officeDocument/2006/math" xmlns:v="urn:schemas-microsoft-com:vml" xmlns:wp14="http://schemas.microsoft.com/office/word/2010/wordprocessingDrawing" xmlns:wp="http://schemas.openxmlformats.org/drawingml/2006/wordprocessingDrawing" xmlns:w10="urn:schemas-microsoft-com:office:word" xmlns:w="http://schemas.openxmlformats.org/wordprocessingml/2006/main" xmlns:w14="http://schemas.microsoft.com/office/word/2010/wordml" xmlns:w15="http://schemas.microsoft.com/office/word/2012/wordml" xmlns:w16cex="http://schemas.microsoft.com/office/word/2018/wordml/cex" xmlns:w16cid="http://schemas.microsoft.com/office/word/2016/wordml/cid" xmlns:w16="http://schemas.microsoft.com/office/word/2018/wordml" xmlns:w16se="http://schemas.microsoft.com/office/word/2015/wordml/symex" xmlns:wpg="http://schemas.microsoft.com/office/word/2010/wordprocessingGroup" xmlns:wpi="http://schemas.microsoft.com/office/word/2010/wordprocessingInk" xmlns:wne="http://schemas.microsoft.com/office/word/2006/wordml" xmlns:wps="http://schemas.microsoft.com/office/word/2010/wordprocessingShape" mc:Ignorable="w14 w15 w16se w16cid w16 w16cex wp14">
+<w:numbering xmlns:wpc="http://schemas.microsoft.com/office/word/2010/wordprocessingCanvas" xmlns:cx="http://schemas.microsoft.com/office/drawing/2014/chartex" xmlns:cx1="http://schemas.microsoft.com/office/drawing/2015/9/8/chartex" xmlns:cx2="http://schemas.microsoft.com/office/drawing/2015/10/21/chartex" xmlns:cx3="http://schemas.microsoft.com/office/drawing/2016/5/9/chartex" xmlns:cx4="http://schemas.microsoft.com/office/drawing/2016/5/10/chartex" xmlns:cx5="http://schemas.microsoft.com/office/drawing/2016/5/11/chartex" xmlns:cx6="http://schemas.microsoft.com/office/drawing/2016/5/12/chartex" xmlns:cx7="http://schemas.microsoft.com/office/drawing/2016/5/13/chartex" xmlns:cx8="http://schemas.microsoft.com/office/drawing/2016/5/14/chartex" xmlns:mc="http://schemas.openxmlformats.org/markup-compatibility/2006" xmlns:aink="http://schemas.microsoft.com/office/drawing/2016/ink" xmlns:am3d="http://schemas.microsoft.com/office/drawing/2017/model3d" xmlns:o="urn:schemas-microsoft-com:office:office" xmlns:r="http://schemas.openxmlformats.org/officeDocument/2006/relationships" xmlns:m="http://schemas.openxmlformats.org/officeDocument/2006/math" xmlns:v="urn:schemas-microsoft-com:vml" xmlns:wp14="http://schemas.microsoft.com/office/word/2010/wordprocessingDrawing" xmlns:wp="http://schemas.openxmlformats.org/drawingml/2006/wordprocessingDrawing" xmlns:w10="urn:schemas-microsoft-com:office:word" xmlns:w="http://schemas.openxmlformats.org/wordprocessingml/2006/main" xmlns:w14="http://schemas.microsoft.com/office/word/2010/wordml" xmlns:w15="http://schemas.microsoft.com/office/word/2012/wordml" xmlns:w16cex="http://schemas.microsoft.com/office/word/2018/wordml/cex" xmlns:w16cid="http://schemas.microsoft.com/office/word/2016/wordml/cid" xmlns:w16="http://schemas.microsoft.com/office/word/2018/wordml" xmlns:w16sdtdh="http://schemas.microsoft.com/office/word/2020/wordml/sdtdatahash" xmlns:w16se="http://schemas.microsoft.com/office/word/2015/wordml/symex" xmlns:wpg="http://schemas.microsoft.com/office/word/2010/wordprocessingGroup" xmlns:wpi="http://schemas.microsoft.com/office/word/2010/wordprocessingInk" xmlns:wne="http://schemas.microsoft.com/office/word/2006/wordml" xmlns:wps="http://schemas.microsoft.com/office/word/2010/wordprocessingShape" mc:Ignorable="w14 w15 w16se w16cid w16 w16cex w16sdtdh wp14">
   <w:abstractNum w:abstractNumId="0" w15:restartNumberingAfterBreak="0">
     <w:nsid w:val="34322BBF"/>
     <w:multiLevelType w:val="multilevel"/>
@@ -4866,7 +4879,7 @@
 </file>
 
 <file path=word/styles.xml><?xml version="1.0" encoding="utf-8"?>
-<w:styles xmlns:mc="http://schemas.openxmlformats.org/markup-compatibility/2006" xmlns:r="http://schemas.openxmlformats.org/officeDocument/2006/relationships" xmlns:w="http://schemas.openxmlformats.org/wordprocessingml/2006/main" xmlns:w14="http://schemas.microsoft.com/office/word/2010/wordml" xmlns:w15="http://schemas.microsoft.com/office/word/2012/wordml" xmlns:w16cex="http://schemas.microsoft.com/office/word/2018/wordml/cex" xmlns:w16cid="http://schemas.microsoft.com/office/word/2016/wordml/cid" xmlns:w16="http://schemas.microsoft.com/office/word/2018/wordml" xmlns:w16se="http://schemas.microsoft.com/office/word/2015/wordml/symex" mc:Ignorable="w14 w15 w16se w16cid w16 w16cex">
+<w:styles xmlns:mc="http://schemas.openxmlformats.org/markup-compatibility/2006" xmlns:r="http://schemas.openxmlformats.org/officeDocument/2006/relationships" xmlns:w="http://schemas.openxmlformats.org/wordprocessingml/2006/main" xmlns:w14="http://schemas.microsoft.com/office/word/2010/wordml" xmlns:w15="http://schemas.microsoft.com/office/word/2012/wordml" xmlns:w16cex="http://schemas.microsoft.com/office/word/2018/wordml/cex" xmlns:w16cid="http://schemas.microsoft.com/office/word/2016/wordml/cid" xmlns:w16="http://schemas.microsoft.com/office/word/2018/wordml" xmlns:w16sdtdh="http://schemas.microsoft.com/office/word/2020/wordml/sdtdatahash" xmlns:w16se="http://schemas.microsoft.com/office/word/2015/wordml/symex" mc:Ignorable="w14 w15 w16se w16cid w16 w16cex w16sdtdh">
   <w:docDefaults>
     <w:rPrDefault>
       <w:rPr>

</xml_diff>